<commit_message>
Color in text was wrong in doc
</commit_message>
<xml_diff>
--- a/myArchitectureDoc.docx
+++ b/myArchitectureDoc.docx
@@ -1139,7 +1139,14 @@
                             <w:txbxContent>
                               <w:p>
                                 <w:pPr>
-                                  <w:shd w:val="clear" w:color="auto" w:fill="E2EFD9" w:themeFill="accent6" w:themeFillTint="33"/>
+                                  <w:jc w:val="center"/>
+                                </w:pPr>
+                                <w:r>
+                                  <w:t>Azure Function</w:t>
+                                </w:r>
+                              </w:p>
+                              <w:p>
+                                <w:pPr>
                                   <w:jc w:val="center"/>
                                   <w:rPr>
                                     <w:sz w:val="16"/>
@@ -1147,34 +1154,12 @@
                                   </w:rPr>
                                 </w:pPr>
                                 <w:r>
-                                  <w:t xml:space="preserve">Azure Function App </w:t>
-                                </w:r>
-                                <w:r>
                                   <w:rPr>
                                     <w:sz w:val="16"/>
                                     <w:szCs w:val="16"/>
                                   </w:rPr>
-                                  <w:t>(</w:t>
+                                  <w:t>(fDocTranslateStatus)</w:t>
                                 </w:r>
-                                <w:r>
-                                  <w:rPr>
-                                    <w:sz w:val="16"/>
-                                    <w:szCs w:val="16"/>
-                                  </w:rPr>
-                                  <w:t>fDocTranslateStatus</w:t>
-                                </w:r>
-                                <w:r>
-                                  <w:rPr>
-                                    <w:sz w:val="16"/>
-                                    <w:szCs w:val="16"/>
-                                  </w:rPr>
-                                  <w:t>)</w:t>
-                                </w:r>
-                              </w:p>
-                              <w:p>
-                                <w:pPr>
-                                  <w:jc w:val="center"/>
-                                </w:pPr>
                               </w:p>
                             </w:txbxContent>
                           </wps:txbx>
@@ -1838,7 +1823,14 @@
                       <w:txbxContent>
                         <w:p>
                           <w:pPr>
-                            <w:shd w:val="clear" w:color="auto" w:fill="E2EFD9" w:themeFill="accent6" w:themeFillTint="33"/>
+                            <w:jc w:val="center"/>
+                          </w:pPr>
+                          <w:r>
+                            <w:t>Azure Function</w:t>
+                          </w:r>
+                        </w:p>
+                        <w:p>
+                          <w:pPr>
                             <w:jc w:val="center"/>
                             <w:rPr>
                               <w:sz w:val="16"/>
@@ -1846,34 +1838,12 @@
                             </w:rPr>
                           </w:pPr>
                           <w:r>
-                            <w:t xml:space="preserve">Azure Function App </w:t>
-                          </w:r>
-                          <w:r>
                             <w:rPr>
                               <w:sz w:val="16"/>
                               <w:szCs w:val="16"/>
                             </w:rPr>
-                            <w:t>(</w:t>
+                            <w:t>(fDocTranslateStatus)</w:t>
                           </w:r>
-                          <w:r>
-                            <w:rPr>
-                              <w:sz w:val="16"/>
-                              <w:szCs w:val="16"/>
-                            </w:rPr>
-                            <w:t>fDocTranslateStatus</w:t>
-                          </w:r>
-                          <w:r>
-                            <w:rPr>
-                              <w:sz w:val="16"/>
-                              <w:szCs w:val="16"/>
-                            </w:rPr>
-                            <w:t>)</w:t>
-                          </w:r>
-                        </w:p>
-                        <w:p>
-                          <w:pPr>
-                            <w:jc w:val="center"/>
-                          </w:pPr>
                         </w:p>
                       </w:txbxContent>
                     </v:textbox>

</xml_diff>